<commit_message>
Added Risk Assessment to Project Plan
</commit_message>
<xml_diff>
--- a/Documents/Project Plan and User Requirements.docx
+++ b/Documents/Project Plan and User Requirements.docx
@@ -90,8 +90,6 @@
         </w:rPr>
         <w:t> </w:t>
       </w:r>
-      <w:bookmarkStart w:id="0" w:name="_GoBack"/>
-      <w:bookmarkEnd w:id="0"/>
     </w:p>
     <w:p>
       <w:pPr>
@@ -270,9 +268,10 @@
         <w:spacing w:before="0" w:beforeAutospacing="0" w:after="0" w:afterAutospacing="0"/>
         <w:textAlignment w:val="baseline"/>
         <w:rPr>
-          <w:rFonts w:ascii="Segoe UI" w:hAnsi="Segoe UI" w:cs="Segoe UI"/>
-          <w:sz w:val="18"/>
-          <w:szCs w:val="18"/>
+          <w:rStyle w:val="eop"/>
+          <w:rFonts w:ascii="Calibri" w:hAnsi="Calibri" w:cs="Calibri"/>
+          <w:sz w:val="22"/>
+          <w:szCs w:val="22"/>
           <w:lang w:val="en-US"/>
         </w:rPr>
       </w:pPr>
@@ -308,7 +307,142 @@
         <w:t> </w:t>
       </w:r>
     </w:p>
-    <w:p/>
+    <w:p>
+      <w:pPr>
+        <w:pStyle w:val="paragraph"/>
+        <w:spacing w:before="0" w:beforeAutospacing="0" w:after="0" w:afterAutospacing="0"/>
+        <w:textAlignment w:val="baseline"/>
+        <w:rPr>
+          <w:rFonts w:ascii="Segoe UI" w:hAnsi="Segoe UI" w:cs="Segoe UI"/>
+          <w:sz w:val="18"/>
+          <w:szCs w:val="18"/>
+          <w:lang w:val="en-US"/>
+        </w:rPr>
+      </w:pPr>
+    </w:p>
+    <w:p>
+      <w:pPr>
+        <w:spacing w:after="0" w:line="240" w:lineRule="auto"/>
+        <w:textAlignment w:val="baseline"/>
+        <w:rPr>
+          <w:rFonts w:ascii="Segoe UI" w:eastAsia="Times New Roman" w:hAnsi="Segoe UI" w:cs="Segoe UI"/>
+          <w:sz w:val="18"/>
+          <w:szCs w:val="18"/>
+          <w:lang w:val="en-US" w:eastAsia="en-GB"/>
+        </w:rPr>
+      </w:pPr>
+      <w:r>
+        <w:rPr>
+          <w:rFonts w:ascii="Calibri Light" w:eastAsia="Times New Roman" w:hAnsi="Calibri Light" w:cs="Calibri Light"/>
+          <w:color w:val="2F5496"/>
+          <w:sz w:val="32"/>
+          <w:szCs w:val="32"/>
+          <w:lang w:val="en-US" w:eastAsia="en-GB"/>
+        </w:rPr>
+        <w:t>Feasibility of the project</w:t>
+      </w:r>
+      <w:r>
+        <w:rPr>
+          <w:rFonts w:ascii="Calibri Light" w:eastAsia="Times New Roman" w:hAnsi="Calibri Light" w:cs="Calibri Light"/>
+          <w:sz w:val="32"/>
+          <w:szCs w:val="32"/>
+          <w:lang w:val="en-US" w:eastAsia="en-GB"/>
+        </w:rPr>
+        <w:t> </w:t>
+      </w:r>
+    </w:p>
+    <w:p>
+      <w:pPr>
+        <w:spacing w:after="0" w:line="240" w:lineRule="auto"/>
+        <w:textAlignment w:val="baseline"/>
+        <w:rPr>
+          <w:rFonts w:ascii="Segoe UI" w:eastAsia="Times New Roman" w:hAnsi="Segoe UI" w:cs="Segoe UI"/>
+          <w:color w:val="2E74B5"/>
+          <w:sz w:val="18"/>
+          <w:szCs w:val="18"/>
+          <w:lang w:val="en-US" w:eastAsia="en-GB"/>
+        </w:rPr>
+      </w:pPr>
+      <w:r>
+        <w:rPr>
+          <w:rFonts w:ascii="Calibri Light" w:eastAsia="Times New Roman" w:hAnsi="Calibri Light" w:cs="Calibri Light"/>
+          <w:color w:val="2F5496"/>
+          <w:sz w:val="26"/>
+          <w:szCs w:val="26"/>
+          <w:lang w:val="en-US" w:eastAsia="en-GB"/>
+        </w:rPr>
+        <w:t>Risk Assessment</w:t>
+      </w:r>
+      <w:r>
+        <w:rPr>
+          <w:rFonts w:ascii="Calibri Light" w:eastAsia="Times New Roman" w:hAnsi="Calibri Light" w:cs="Calibri Light"/>
+          <w:color w:val="2E74B5"/>
+          <w:sz w:val="26"/>
+          <w:szCs w:val="26"/>
+          <w:lang w:val="en-US" w:eastAsia="en-GB"/>
+        </w:rPr>
+        <w:t> </w:t>
+      </w:r>
+    </w:p>
+    <w:p>
+      <w:pPr>
+        <w:spacing w:after="0" w:line="240" w:lineRule="auto"/>
+        <w:textAlignment w:val="baseline"/>
+        <w:rPr>
+          <w:rFonts w:ascii="Calibri" w:eastAsia="Times New Roman" w:hAnsi="Calibri" w:cs="Calibri"/>
+          <w:lang w:val="en-US" w:eastAsia="en-GB"/>
+        </w:rPr>
+      </w:pPr>
+      <w:r>
+        <w:rPr>
+          <w:rFonts w:ascii="Calibri" w:eastAsia="Times New Roman" w:hAnsi="Calibri" w:cs="Calibri"/>
+          <w:lang w:val="en-US" w:eastAsia="en-GB"/>
+        </w:rPr>
+        <w:t>A vital step that is needed to be taken to avoid failing to complete this project within the given timeframe is the identification of risks. By identifying risks that could potentially harm our ability to progress we can also suggest ways of overcoming these and be more prepared to combat these issues when they arise. </w:t>
+      </w:r>
+    </w:p>
+    <w:p>
+      <w:pPr>
+        <w:spacing w:after="0" w:line="240" w:lineRule="auto"/>
+        <w:textAlignment w:val="baseline"/>
+        <w:rPr>
+          <w:rFonts w:ascii="Segoe UI" w:eastAsia="Times New Roman" w:hAnsi="Segoe UI" w:cs="Segoe UI"/>
+          <w:sz w:val="18"/>
+          <w:szCs w:val="18"/>
+          <w:lang w:val="en-US" w:eastAsia="en-GB"/>
+        </w:rPr>
+      </w:pPr>
+    </w:p>
+    <w:p>
+      <w:pPr>
+        <w:spacing w:after="0" w:line="240" w:lineRule="auto"/>
+        <w:textAlignment w:val="baseline"/>
+        <w:rPr>
+          <w:rFonts w:ascii="Segoe UI" w:eastAsia="Times New Roman" w:hAnsi="Segoe UI" w:cs="Segoe UI"/>
+          <w:sz w:val="18"/>
+          <w:szCs w:val="18"/>
+          <w:lang w:val="en-US" w:eastAsia="en-GB"/>
+        </w:rPr>
+      </w:pPr>
+      <w:r>
+        <w:rPr>
+          <w:rFonts w:ascii="Calibri" w:eastAsia="Times New Roman" w:hAnsi="Calibri" w:cs="Calibri"/>
+          <w:lang w:val="en-IE" w:eastAsia="en-GB"/>
+        </w:rPr>
+        <w:t>One key risk we have identified that could cause issues with our progress is that of trying to implement too many features. The issue that arises from this is that we could lose focus on the overall project and may end up prioritising non-essential features over critical ones. Another major risk that may arise is underestimating the amount of time we have to complete each iteration. Ultimately this could result in us missing deadlines and therefore being unable to fully complete the website in the time frame we have been given. The reliance our project has on third-party applications could also contribute to another potential risk. While third-party applications allow us to use pre-written code therefore making us able to focus on other areas of the website it does, however, make us reliant on factors outside of our control. Due to our inability to completely control the applications we could end up with integration issues that may affect the project.</w:t>
+      </w:r>
+      <w:r>
+        <w:rPr>
+          <w:rFonts w:ascii="Calibri" w:eastAsia="Times New Roman" w:hAnsi="Calibri" w:cs="Calibri"/>
+          <w:lang w:val="en-US" w:eastAsia="en-GB"/>
+        </w:rPr>
+        <w:t> </w:t>
+      </w:r>
+    </w:p>
+    <w:p>
+      <w:bookmarkStart w:id="0" w:name="_GoBack"/>
+      <w:bookmarkEnd w:id="0"/>
+    </w:p>
     <w:sectPr>
       <w:pgSz w:w="11906" w:h="16838"/>
       <w:pgMar w:top="1440" w:right="1440" w:bottom="1440" w:left="1440" w:header="708" w:footer="708" w:gutter="0"/>
@@ -442,6 +576,7 @@
     <w:lsdException w:name="HTML Sample" w:semiHidden="1" w:unhideWhenUsed="1"/>
     <w:lsdException w:name="HTML Typewriter" w:semiHidden="1" w:unhideWhenUsed="1"/>
     <w:lsdException w:name="HTML Variable" w:semiHidden="1" w:unhideWhenUsed="1"/>
+    <w:lsdException w:name="Normal Table" w:semiHidden="1" w:unhideWhenUsed="1"/>
     <w:lsdException w:name="annotation subject" w:semiHidden="1" w:unhideWhenUsed="1"/>
     <w:lsdException w:name="No List" w:semiHidden="1" w:unhideWhenUsed="1"/>
     <w:lsdException w:name="Outline List 1" w:semiHidden="1" w:unhideWhenUsed="1"/>
@@ -488,8 +623,10 @@
     <w:lsdException w:name="Table Subtle 2" w:semiHidden="1" w:unhideWhenUsed="1"/>
     <w:lsdException w:name="Table Web 1" w:semiHidden="1" w:unhideWhenUsed="1"/>
     <w:lsdException w:name="Table Web 2" w:semiHidden="1" w:unhideWhenUsed="1"/>
+    <w:lsdException w:name="Table Web 3" w:semiHidden="1" w:unhideWhenUsed="1"/>
     <w:lsdException w:name="Balloon Text" w:semiHidden="1" w:unhideWhenUsed="1"/>
     <w:lsdException w:name="Table Grid" w:uiPriority="39"/>
+    <w:lsdException w:name="Table Theme" w:semiHidden="1" w:unhideWhenUsed="1"/>
     <w:lsdException w:name="Placeholder Text" w:semiHidden="1"/>
     <w:lsdException w:name="No Spacing" w:uiPriority="1" w:qFormat="1"/>
     <w:lsdException w:name="Light Shading" w:uiPriority="60"/>

</xml_diff>